<commit_message>
Added a cal Share link for FB/Twitter and change the config the -1 day to fix not including the first day of the semester
</commit_message>
<xml_diff>
--- a/public/Step_for_Coursity.docx
+++ b/public/Step_for_Coursity.docx
@@ -127,154 +127,196 @@
         </w:rPr>
         <w:t>Add Calendar to Devices</w:t>
       </w:r>
-    </w:p>
-    <w:p>
-      <w:pPr>
-        <w:rPr>
-          <w:rFonts w:ascii="Helvetica Neue" w:hAnsi="Helvetica Neue"/>
-        </w:rPr>
-      </w:pPr>
-      <w:r>
-        <w:rPr>
-          <w:rFonts w:ascii="Helvetica Neue" w:hAnsi="Helvetica Neue"/>
-          <w:b/>
-        </w:rPr>
-        <w:t>For Mac-</w:t>
-      </w:r>
-      <w:proofErr w:type="gramStart"/>
-      <w:r>
-        <w:rPr>
-          <w:rFonts w:ascii="Helvetica Neue" w:hAnsi="Helvetica Neue"/>
-          <w:b/>
-        </w:rPr>
-        <w:t>Book</w:t>
-      </w:r>
-      <w:r>
-        <w:rPr>
-          <w:rFonts w:ascii="Helvetica Neue" w:hAnsi="Helvetica Neue"/>
-        </w:rPr>
-        <w:t xml:space="preserve"> :</w:t>
-      </w:r>
-      <w:proofErr w:type="gramEnd"/>
-      <w:r>
-        <w:rPr>
-          <w:rFonts w:ascii="Helvetica Neue" w:hAnsi="Helvetica Neue"/>
-        </w:rPr>
-        <w:t xml:space="preserve"> Just Double click and open the .</w:t>
-      </w:r>
-      <w:proofErr w:type="spellStart"/>
-      <w:r>
-        <w:rPr>
-          <w:rFonts w:ascii="Helvetica Neue" w:hAnsi="Helvetica Neue"/>
-        </w:rPr>
-        <w:t>ics</w:t>
-      </w:r>
-      <w:proofErr w:type="spellEnd"/>
-      <w:r>
-        <w:rPr>
-          <w:rFonts w:ascii="Helvetica Neue" w:hAnsi="Helvetica Neue"/>
-        </w:rPr>
-        <w:t xml:space="preserve"> file, import to iCal</w:t>
-      </w:r>
-    </w:p>
-    <w:p>
-      <w:pPr>
-        <w:rPr>
-          <w:rFonts w:ascii="Helvetica Neue" w:hAnsi="Helvetica Neue"/>
-        </w:rPr>
-      </w:pPr>
-      <w:r>
-        <w:rPr>
-          <w:rFonts w:ascii="Helvetica Neue" w:hAnsi="Helvetica Neue"/>
-          <w:b/>
-        </w:rPr>
-        <w:t xml:space="preserve">For </w:t>
-      </w:r>
-      <w:proofErr w:type="gramStart"/>
-      <w:r>
-        <w:rPr>
-          <w:rFonts w:ascii="Helvetica Neue" w:hAnsi="Helvetica Neue"/>
-          <w:b/>
-        </w:rPr>
-        <w:t>IPhone</w:t>
-      </w:r>
-      <w:r>
-        <w:rPr>
-          <w:rFonts w:ascii="Helvetica Neue" w:hAnsi="Helvetica Neue"/>
-        </w:rPr>
-        <w:t xml:space="preserve"> :</w:t>
-      </w:r>
-      <w:proofErr w:type="gramEnd"/>
-      <w:r>
-        <w:rPr>
-          <w:rFonts w:ascii="Helvetica Neue" w:hAnsi="Helvetica Neue"/>
-        </w:rPr>
-        <w:t xml:space="preserve"> Open the .</w:t>
-      </w:r>
-      <w:proofErr w:type="spellStart"/>
-      <w:r>
-        <w:rPr>
-          <w:rFonts w:ascii="Helvetica Neue" w:hAnsi="Helvetica Neue"/>
-        </w:rPr>
-        <w:t>ics</w:t>
-      </w:r>
-      <w:proofErr w:type="spellEnd"/>
-      <w:r>
-        <w:rPr>
-          <w:rFonts w:ascii="Helvetica Neue" w:hAnsi="Helvetica Neue"/>
-        </w:rPr>
-        <w:t xml:space="preserve"> file in mail app and import to iCal</w:t>
-      </w:r>
-    </w:p>
-    <w:p>
-      <w:pPr>
-        <w:rPr>
-          <w:rFonts w:ascii="Helvetica Neue" w:hAnsi="Helvetica Neue"/>
-        </w:rPr>
-      </w:pPr>
-      <w:r>
-        <w:rPr>
-          <w:rFonts w:ascii="Helvetica Neue" w:hAnsi="Helvetica Neue"/>
-          <w:b/>
-        </w:rPr>
-        <w:t>For Android</w:t>
-      </w:r>
-      <w:r>
-        <w:rPr>
-          <w:rFonts w:ascii="Helvetica Neue" w:hAnsi="Helvetica Neue"/>
-        </w:rPr>
-        <w:t>: Download Google Calendar from Google Play and open the .</w:t>
-      </w:r>
-      <w:proofErr w:type="spellStart"/>
-      <w:r>
-        <w:rPr>
-          <w:rFonts w:ascii="Helvetica Neue" w:hAnsi="Helvetica Neue"/>
-        </w:rPr>
-        <w:t>ics</w:t>
-      </w:r>
-      <w:proofErr w:type="spellEnd"/>
-      <w:r>
-        <w:rPr>
-          <w:rFonts w:ascii="Helvetica Neue" w:hAnsi="Helvetica Neue"/>
-        </w:rPr>
-        <w:t xml:space="preserve"> file with Google Calendar</w:t>
-      </w:r>
-    </w:p>
-    <w:p>
-      <w:pPr>
-        <w:rPr>
-          <w:rFonts w:ascii="Helvetica Neue" w:hAnsi="Helvetica Neue"/>
-        </w:rPr>
-      </w:pPr>
-    </w:p>
-    <w:p>
-      <w:pPr>
-        <w:rPr>
-          <w:rFonts w:ascii="Helvetica Neue" w:hAnsi="Helvetica Neue"/>
-        </w:rPr>
-      </w:pPr>
       <w:bookmarkStart w:id="0" w:name="_GoBack"/>
       <w:bookmarkEnd w:id="0"/>
+    </w:p>
+    <w:p>
+      <w:pPr>
+        <w:rPr>
+          <w:rFonts w:ascii="Helvetica Neue" w:hAnsi="Helvetica Neue"/>
+        </w:rPr>
+      </w:pPr>
+      <w:r>
+        <w:rPr>
+          <w:rFonts w:ascii="Helvetica Neue" w:hAnsi="Helvetica Neue"/>
+          <w:b/>
+        </w:rPr>
+        <w:t>For Mac-</w:t>
+      </w:r>
+      <w:proofErr w:type="gramStart"/>
+      <w:r>
+        <w:rPr>
+          <w:rFonts w:ascii="Helvetica Neue" w:hAnsi="Helvetica Neue"/>
+          <w:b/>
+        </w:rPr>
+        <w:t>Book</w:t>
+      </w:r>
+      <w:r>
+        <w:rPr>
+          <w:rFonts w:ascii="Helvetica Neue" w:hAnsi="Helvetica Neue"/>
+        </w:rPr>
+        <w:t xml:space="preserve"> :</w:t>
+      </w:r>
+      <w:proofErr w:type="gramEnd"/>
+      <w:r>
+        <w:rPr>
+          <w:rFonts w:ascii="Helvetica Neue" w:hAnsi="Helvetica Neue"/>
+        </w:rPr>
+        <w:t xml:space="preserve"> </w:t>
+      </w:r>
+      <w:r>
+        <w:rPr>
+          <w:rFonts w:ascii="Helvetica Neue" w:hAnsi="Helvetica Neue"/>
+        </w:rPr>
+        <w:t>Just Double click and open the calendar file ge</w:t>
+      </w:r>
+      <w:r>
+        <w:rPr>
+          <w:rFonts w:ascii="Helvetica Neue" w:hAnsi="Helvetica Neue"/>
+        </w:rPr>
+        <w:t>nerate by this site (.</w:t>
+      </w:r>
+      <w:proofErr w:type="spellStart"/>
+      <w:r>
+        <w:rPr>
+          <w:rFonts w:ascii="Helvetica Neue" w:hAnsi="Helvetica Neue"/>
+        </w:rPr>
+        <w:t>ics</w:t>
+      </w:r>
+      <w:proofErr w:type="spellEnd"/>
+      <w:r>
+        <w:rPr>
+          <w:rFonts w:ascii="Helvetica Neue" w:hAnsi="Helvetica Neue"/>
+        </w:rPr>
+        <w:t xml:space="preserve"> file)</w:t>
+      </w:r>
+      <w:r>
+        <w:rPr>
+          <w:rFonts w:ascii="Helvetica Neue" w:hAnsi="Helvetica Neue"/>
+        </w:rPr>
+        <w:t xml:space="preserve">, </w:t>
+      </w:r>
+      <w:r>
+        <w:rPr>
+          <w:rFonts w:ascii="Helvetica Neue" w:hAnsi="Helvetica Neue"/>
+        </w:rPr>
+        <w:t xml:space="preserve">Make sure you select New Calendar then </w:t>
+      </w:r>
+      <w:r>
+        <w:rPr>
+          <w:rFonts w:ascii="Helvetica Neue" w:hAnsi="Helvetica Neue"/>
+        </w:rPr>
+        <w:t>click OK</w:t>
+      </w:r>
+    </w:p>
+    <w:p>
+      <w:pPr>
+        <w:rPr>
+          <w:rFonts w:ascii="Helvetica Neue" w:hAnsi="Helvetica Neue"/>
+        </w:rPr>
+      </w:pPr>
+      <w:r>
+        <w:rPr>
+          <w:rFonts w:ascii="Helvetica Neue" w:hAnsi="Helvetica Neue"/>
+          <w:b/>
+        </w:rPr>
+        <w:t xml:space="preserve">For </w:t>
+      </w:r>
+      <w:proofErr w:type="gramStart"/>
+      <w:r>
+        <w:rPr>
+          <w:rFonts w:ascii="Helvetica Neue" w:hAnsi="Helvetica Neue"/>
+          <w:b/>
+        </w:rPr>
+        <w:t>IPhone</w:t>
+      </w:r>
+      <w:r>
+        <w:rPr>
+          <w:rFonts w:ascii="Helvetica Neue" w:hAnsi="Helvetica Neue"/>
+        </w:rPr>
+        <w:t xml:space="preserve"> :</w:t>
+      </w:r>
+      <w:proofErr w:type="gramEnd"/>
+      <w:r>
+        <w:rPr>
+          <w:rFonts w:ascii="Helvetica Neue" w:hAnsi="Helvetica Neue"/>
+        </w:rPr>
+        <w:t xml:space="preserve"> </w:t>
+      </w:r>
+      <w:r>
+        <w:rPr>
+          <w:rFonts w:ascii="Helvetica Neue" w:hAnsi="Helvetica Neue"/>
+        </w:rPr>
+        <w:t>Send the calendar file generate by this site (.</w:t>
+      </w:r>
+      <w:proofErr w:type="spellStart"/>
+      <w:r>
+        <w:rPr>
+          <w:rFonts w:ascii="Helvetica Neue" w:hAnsi="Helvetica Neue"/>
+        </w:rPr>
+        <w:t>ics</w:t>
+      </w:r>
+      <w:proofErr w:type="spellEnd"/>
+      <w:r>
+        <w:rPr>
+          <w:rFonts w:ascii="Helvetica Neue" w:hAnsi="Helvetica Neue"/>
+        </w:rPr>
+        <w:t xml:space="preserve"> file) to IPhone via email, and open the file, import to IPhone Calendar</w:t>
+      </w:r>
+    </w:p>
+    <w:p>
+      <w:pPr>
+        <w:rPr>
+          <w:rFonts w:ascii="Helvetica Neue" w:hAnsi="Helvetica Neue"/>
+        </w:rPr>
+      </w:pPr>
+      <w:r>
+        <w:rPr>
+          <w:rFonts w:ascii="Helvetica Neue" w:hAnsi="Helvetica Neue"/>
+          <w:b/>
+        </w:rPr>
+        <w:t>For Android</w:t>
+      </w:r>
+      <w:r>
+        <w:rPr>
+          <w:rFonts w:ascii="Helvetica Neue" w:hAnsi="Helvetica Neue"/>
+        </w:rPr>
+        <w:t xml:space="preserve">: </w:t>
+      </w:r>
+      <w:r>
+        <w:rPr>
+          <w:rFonts w:ascii="Helvetica Neue" w:hAnsi="Helvetica Neue"/>
+        </w:rPr>
+        <w:t>Download Google Calendar from Google Play, send the calendar file generate by this site (.</w:t>
+      </w:r>
+      <w:proofErr w:type="spellStart"/>
+      <w:r>
+        <w:rPr>
+          <w:rFonts w:ascii="Helvetica Neue" w:hAnsi="Helvetica Neue"/>
+        </w:rPr>
+        <w:t>ics</w:t>
+      </w:r>
+      <w:proofErr w:type="spellEnd"/>
+      <w:r>
+        <w:rPr>
+          <w:rFonts w:ascii="Helvetica Neue" w:hAnsi="Helvetica Neue"/>
+        </w:rPr>
+        <w:t xml:space="preserve"> file) to Android via email, and open the file with Google Calendar</w:t>
+      </w:r>
+    </w:p>
+    <w:p>
+      <w:pPr>
+        <w:rPr>
+          <w:rFonts w:ascii="Helvetica Neue" w:hAnsi="Helvetica Neue"/>
+        </w:rPr>
+      </w:pPr>
+    </w:p>
+    <w:p>
+      <w:pPr>
+        <w:rPr>
+          <w:rFonts w:ascii="Helvetica Neue" w:hAnsi="Helvetica Neue"/>
+        </w:rPr>
+      </w:pPr>
     </w:p>
     <w:sectPr>
       <w:headerReference w:type="default" r:id="rId7"/>

</xml_diff>